<commit_message>
Add extra G chord to bridge
</commit_message>
<xml_diff>
--- a/files/Bad_Day__Daniel_Powter.docx
+++ b/files/Bad_Day__Daniel_Powter.docx
@@ -552,6 +552,15 @@
         </w:rPr>
         <w:t xml:space="preserve">on </w:t>
       </w:r>
+      <w:r>
+        <w:rPr>
+          <w:rFonts w:ascii="Verdana" w:hAnsi="Verdana" w:cs="Menlo Regular"/>
+          <w:b/>
+          <w:sz w:val="24"/>
+          <w:szCs w:val="24"/>
+        </w:rPr>
+        <w:t>[G]</w:t>
+      </w:r>
     </w:p>
     <w:p>
       <w:pPr>
@@ -1068,6 +1077,15 @@
           <w:szCs w:val="24"/>
         </w:rPr>
         <w:t xml:space="preserve">on </w:t>
+      </w:r>
+      <w:r>
+        <w:rPr>
+          <w:rFonts w:ascii="Verdana" w:hAnsi="Verdana" w:cs="Menlo Regular"/>
+          <w:b/>
+          <w:sz w:val="24"/>
+          <w:szCs w:val="24"/>
+        </w:rPr>
+        <w:t>[G]</w:t>
       </w:r>
     </w:p>
     <w:p>
@@ -3445,76 +3463,6 @@
         </w:rPr>
         <w:t xml:space="preserve">wrong </w:t>
       </w:r>
-    </w:p>
-    <w:p>
-      <w:pPr>
-        <w:pStyle w:val="NoSpacing"/>
-        <w:rPr>
-          <w:rFonts w:ascii="Verdana" w:hAnsi="Verdana" w:cs="Menlo Regular"/>
-          <w:sz w:val="24"/>
-          <w:szCs w:val="24"/>
-        </w:rPr>
-      </w:pPr>
-    </w:p>
-    <w:p>
-      <w:pPr>
-        <w:pStyle w:val="NoSpacing"/>
-        <w:rPr>
-          <w:rFonts w:ascii="Verdana" w:hAnsi="Verdana" w:cs="Menlo Regular"/>
-          <w:sz w:val="24"/>
-          <w:szCs w:val="24"/>
-        </w:rPr>
-      </w:pPr>
-      <w:r>
-        <w:rPr>
-          <w:rFonts w:ascii="Verdana" w:hAnsi="Verdana" w:cs="Menlo Regular"/>
-          <w:b/>
-          <w:sz w:val="24"/>
-          <w:szCs w:val="24"/>
-        </w:rPr>
-        <w:t>[C]</w:t>
-      </w:r>
-      <w:r>
-        <w:rPr>
-          <w:rFonts w:ascii="Verdana" w:hAnsi="Verdana" w:cs="Menlo Regular"/>
-          <w:sz w:val="24"/>
-          <w:szCs w:val="24"/>
-        </w:rPr>
-        <w:t xml:space="preserve"> </w:t>
-      </w:r>
-      <w:r>
-        <w:rPr>
-          <w:rFonts w:ascii="Verdana" w:hAnsi="Verdana" w:cs="Menlo Regular"/>
-          <w:sz w:val="24"/>
-          <w:szCs w:val="24"/>
-        </w:rPr>
-        <w:t xml:space="preserve">So where is the </w:t>
-      </w:r>
-      <w:r>
-        <w:rPr>
-          <w:rFonts w:ascii="Verdana" w:hAnsi="Verdana" w:cs="Menlo Regular"/>
-          <w:b/>
-          <w:sz w:val="24"/>
-          <w:szCs w:val="24"/>
-        </w:rPr>
-        <w:t>[F]</w:t>
-      </w:r>
-      <w:r>
-        <w:rPr>
-          <w:rFonts w:ascii="Verdana" w:hAnsi="Verdana" w:cs="Menlo Regular"/>
-          <w:sz w:val="24"/>
-          <w:szCs w:val="24"/>
-        </w:rPr>
-        <w:t xml:space="preserve"> </w:t>
-      </w:r>
-      <w:r>
-        <w:rPr>
-          <w:rFonts w:ascii="Verdana" w:hAnsi="Verdana" w:cs="Menlo Regular"/>
-          <w:sz w:val="24"/>
-          <w:szCs w:val="24"/>
-        </w:rPr>
-        <w:t xml:space="preserve">passion when you need it the </w:t>
-      </w:r>
       <w:r>
         <w:rPr>
           <w:rFonts w:ascii="Verdana" w:hAnsi="Verdana" w:cs="Menlo Regular"/>
@@ -3523,166 +3471,245 @@
           <w:szCs w:val="24"/>
         </w:rPr>
         <w:t>[G]</w:t>
-      </w:r>
-      <w:r>
-        <w:rPr>
-          <w:rFonts w:ascii="Verdana" w:hAnsi="Verdana" w:cs="Menlo Regular"/>
-          <w:sz w:val="24"/>
-          <w:szCs w:val="24"/>
-        </w:rPr>
-        <w:t xml:space="preserve"> </w:t>
-      </w:r>
-      <w:r>
-        <w:rPr>
-          <w:rFonts w:ascii="Verdana" w:hAnsi="Verdana" w:cs="Menlo Regular"/>
-          <w:sz w:val="24"/>
-          <w:szCs w:val="24"/>
-        </w:rPr>
-        <w:t xml:space="preserve">most </w:t>
-      </w:r>
-      <w:r>
-        <w:rPr>
-          <w:rFonts w:ascii="Verdana" w:hAnsi="Verdana" w:cs="Menlo Regular"/>
-          <w:b/>
-          <w:sz w:val="24"/>
-          <w:szCs w:val="24"/>
-        </w:rPr>
-        <w:t>[F]</w:t>
-      </w:r>
-      <w:r>
-        <w:rPr>
-          <w:rFonts w:ascii="Verdana" w:hAnsi="Verdana" w:cs="Menlo Regular"/>
-          <w:sz w:val="24"/>
-          <w:szCs w:val="24"/>
-        </w:rPr>
-        <w:t>-</w:t>
-      </w:r>
-      <w:r>
-        <w:rPr>
-          <w:rFonts w:ascii="Verdana" w:hAnsi="Verdana" w:cs="Menlo Regular"/>
-          <w:b/>
-          <w:sz w:val="24"/>
-          <w:szCs w:val="24"/>
-        </w:rPr>
-        <w:t>[G]</w:t>
-      </w:r>
-    </w:p>
-    <w:p>
-      <w:pPr>
-        <w:pStyle w:val="NoSpacing"/>
-        <w:rPr>
-          <w:rFonts w:ascii="Verdana" w:hAnsi="Verdana" w:cs="Menlo Regular"/>
-          <w:sz w:val="24"/>
-          <w:szCs w:val="24"/>
-        </w:rPr>
-      </w:pPr>
-      <w:r>
-        <w:rPr>
-          <w:rFonts w:ascii="Verdana" w:hAnsi="Verdana" w:cs="Menlo Regular"/>
-          <w:b/>
-          <w:sz w:val="24"/>
-          <w:szCs w:val="24"/>
-        </w:rPr>
-        <w:t>[C]</w:t>
-      </w:r>
-      <w:r>
-        <w:rPr>
-          <w:rFonts w:ascii="Verdana" w:hAnsi="Verdana" w:cs="Menlo Regular"/>
-          <w:sz w:val="24"/>
-          <w:szCs w:val="24"/>
-        </w:rPr>
-        <w:t xml:space="preserve"> </w:t>
-      </w:r>
-      <w:r>
-        <w:rPr>
-          <w:rFonts w:ascii="Verdana" w:hAnsi="Verdana" w:cs="Menlo Regular"/>
-          <w:sz w:val="24"/>
-          <w:szCs w:val="24"/>
-        </w:rPr>
-        <w:t xml:space="preserve">You kick up the </w:t>
-      </w:r>
-      <w:r>
-        <w:rPr>
-          <w:rFonts w:ascii="Verdana" w:hAnsi="Verdana" w:cs="Menlo Regular"/>
-          <w:b/>
-          <w:sz w:val="24"/>
-          <w:szCs w:val="24"/>
-        </w:rPr>
-        <w:t>[F]</w:t>
-      </w:r>
-      <w:r>
-        <w:rPr>
-          <w:rFonts w:ascii="Verdana" w:hAnsi="Verdana" w:cs="Menlo Regular"/>
-          <w:sz w:val="24"/>
-          <w:szCs w:val="24"/>
-        </w:rPr>
-        <w:t xml:space="preserve"> </w:t>
-      </w:r>
-      <w:r>
-        <w:rPr>
-          <w:rFonts w:ascii="Verdana" w:hAnsi="Verdana" w:cs="Menlo Regular"/>
-          <w:sz w:val="24"/>
-          <w:szCs w:val="24"/>
-        </w:rPr>
-        <w:t xml:space="preserve">leaves and the magic is </w:t>
-      </w:r>
-      <w:r>
-        <w:rPr>
-          <w:rFonts w:ascii="Verdana" w:hAnsi="Verdana" w:cs="Menlo Regular"/>
-          <w:b/>
-          <w:sz w:val="24"/>
-          <w:szCs w:val="24"/>
-        </w:rPr>
-        <w:t>[G]</w:t>
-      </w:r>
-      <w:r>
-        <w:rPr>
-          <w:rFonts w:ascii="Verdana" w:hAnsi="Verdana" w:cs="Menlo Regular"/>
-          <w:sz w:val="24"/>
-          <w:szCs w:val="24"/>
-        </w:rPr>
-        <w:t xml:space="preserve"> </w:t>
-      </w:r>
-      <w:r>
-        <w:rPr>
-          <w:rFonts w:ascii="Verdana" w:hAnsi="Verdana" w:cs="Menlo Regular"/>
-          <w:sz w:val="24"/>
-          <w:szCs w:val="24"/>
-        </w:rPr>
-        <w:t xml:space="preserve">lost </w:t>
-      </w:r>
-    </w:p>
-    <w:p>
-      <w:pPr>
-        <w:pStyle w:val="NoSpacing"/>
-        <w:rPr>
-          <w:rFonts w:ascii="Verdana" w:hAnsi="Verdana" w:cs="Menlo Regular"/>
-          <w:sz w:val="24"/>
-          <w:szCs w:val="24"/>
-        </w:rPr>
-      </w:pPr>
-    </w:p>
-    <w:p>
-      <w:pPr>
-        <w:pStyle w:val="NoSpacing"/>
-        <w:rPr>
-          <w:rFonts w:ascii="Verdana" w:hAnsi="Verdana" w:cs="Menlo Regular"/>
-          <w:sz w:val="24"/>
-          <w:szCs w:val="24"/>
-        </w:rPr>
-      </w:pPr>
-      <w:r>
-        <w:rPr>
-          <w:rFonts w:ascii="Verdana" w:hAnsi="Verdana" w:cs="Menlo Regular"/>
-          <w:b/>
-          <w:i/>
-          <w:sz w:val="24"/>
-          <w:szCs w:val="24"/>
-        </w:rPr>
-        <w:t>(Repeat Chorus)</w:t>
       </w:r>
       <w:bookmarkStart w:id="0" w:name="_GoBack"/>
       <w:bookmarkEnd w:id="0"/>
+    </w:p>
+    <w:p>
+      <w:pPr>
+        <w:pStyle w:val="NoSpacing"/>
+        <w:rPr>
+          <w:rFonts w:ascii="Verdana" w:hAnsi="Verdana" w:cs="Menlo Regular"/>
+          <w:sz w:val="24"/>
+          <w:szCs w:val="24"/>
+        </w:rPr>
+      </w:pPr>
+    </w:p>
+    <w:p>
+      <w:pPr>
+        <w:pStyle w:val="NoSpacing"/>
+        <w:rPr>
+          <w:rFonts w:ascii="Verdana" w:hAnsi="Verdana" w:cs="Menlo Regular"/>
+          <w:sz w:val="24"/>
+          <w:szCs w:val="24"/>
+        </w:rPr>
+      </w:pPr>
+      <w:r>
+        <w:rPr>
+          <w:rFonts w:ascii="Verdana" w:hAnsi="Verdana" w:cs="Menlo Regular"/>
+          <w:b/>
+          <w:sz w:val="24"/>
+          <w:szCs w:val="24"/>
+        </w:rPr>
+        <w:t>[C]</w:t>
+      </w:r>
+      <w:r>
+        <w:rPr>
+          <w:rFonts w:ascii="Verdana" w:hAnsi="Verdana" w:cs="Menlo Regular"/>
+          <w:sz w:val="24"/>
+          <w:szCs w:val="24"/>
+        </w:rPr>
+        <w:t xml:space="preserve"> </w:t>
+      </w:r>
+      <w:r>
+        <w:rPr>
+          <w:rFonts w:ascii="Verdana" w:hAnsi="Verdana" w:cs="Menlo Regular"/>
+          <w:sz w:val="24"/>
+          <w:szCs w:val="24"/>
+        </w:rPr>
+        <w:t xml:space="preserve">So where is the </w:t>
+      </w:r>
+      <w:r>
+        <w:rPr>
+          <w:rFonts w:ascii="Verdana" w:hAnsi="Verdana" w:cs="Menlo Regular"/>
+          <w:b/>
+          <w:sz w:val="24"/>
+          <w:szCs w:val="24"/>
+        </w:rPr>
+        <w:t>[F]</w:t>
+      </w:r>
+      <w:r>
+        <w:rPr>
+          <w:rFonts w:ascii="Verdana" w:hAnsi="Verdana" w:cs="Menlo Regular"/>
+          <w:sz w:val="24"/>
+          <w:szCs w:val="24"/>
+        </w:rPr>
+        <w:t xml:space="preserve"> </w:t>
+      </w:r>
+      <w:r>
+        <w:rPr>
+          <w:rFonts w:ascii="Verdana" w:hAnsi="Verdana" w:cs="Menlo Regular"/>
+          <w:sz w:val="24"/>
+          <w:szCs w:val="24"/>
+        </w:rPr>
+        <w:t xml:space="preserve">passion when you need it the </w:t>
+      </w:r>
+      <w:r>
+        <w:rPr>
+          <w:rFonts w:ascii="Verdana" w:hAnsi="Verdana" w:cs="Menlo Regular"/>
+          <w:b/>
+          <w:sz w:val="24"/>
+          <w:szCs w:val="24"/>
+        </w:rPr>
+        <w:t>[G]</w:t>
+      </w:r>
+      <w:r>
+        <w:rPr>
+          <w:rFonts w:ascii="Verdana" w:hAnsi="Verdana" w:cs="Menlo Regular"/>
+          <w:sz w:val="24"/>
+          <w:szCs w:val="24"/>
+        </w:rPr>
+        <w:t xml:space="preserve"> </w:t>
+      </w:r>
+      <w:r>
+        <w:rPr>
+          <w:rFonts w:ascii="Verdana" w:hAnsi="Verdana" w:cs="Menlo Regular"/>
+          <w:sz w:val="24"/>
+          <w:szCs w:val="24"/>
+        </w:rPr>
+        <w:t xml:space="preserve">most </w:t>
+      </w:r>
+      <w:r>
+        <w:rPr>
+          <w:rFonts w:ascii="Verdana" w:hAnsi="Verdana" w:cs="Menlo Regular"/>
+          <w:b/>
+          <w:sz w:val="24"/>
+          <w:szCs w:val="24"/>
+        </w:rPr>
+        <w:t>[F]</w:t>
+      </w:r>
+      <w:r>
+        <w:rPr>
+          <w:rFonts w:ascii="Verdana" w:hAnsi="Verdana" w:cs="Menlo Regular"/>
+          <w:sz w:val="24"/>
+          <w:szCs w:val="24"/>
+        </w:rPr>
+        <w:t>-</w:t>
+      </w:r>
+      <w:r>
+        <w:rPr>
+          <w:rFonts w:ascii="Verdana" w:hAnsi="Verdana" w:cs="Menlo Regular"/>
+          <w:b/>
+          <w:sz w:val="24"/>
+          <w:szCs w:val="24"/>
+        </w:rPr>
+        <w:t>[G]</w:t>
+      </w:r>
+    </w:p>
+    <w:p>
+      <w:pPr>
+        <w:pStyle w:val="NoSpacing"/>
+        <w:rPr>
+          <w:rFonts w:ascii="Verdana" w:hAnsi="Verdana" w:cs="Menlo Regular"/>
+          <w:sz w:val="24"/>
+          <w:szCs w:val="24"/>
+        </w:rPr>
+      </w:pPr>
+      <w:r>
+        <w:rPr>
+          <w:rFonts w:ascii="Verdana" w:hAnsi="Verdana" w:cs="Menlo Regular"/>
+          <w:b/>
+          <w:sz w:val="24"/>
+          <w:szCs w:val="24"/>
+        </w:rPr>
+        <w:t>[C]</w:t>
+      </w:r>
+      <w:r>
+        <w:rPr>
+          <w:rFonts w:ascii="Verdana" w:hAnsi="Verdana" w:cs="Menlo Regular"/>
+          <w:sz w:val="24"/>
+          <w:szCs w:val="24"/>
+        </w:rPr>
+        <w:t xml:space="preserve"> </w:t>
+      </w:r>
+      <w:r>
+        <w:rPr>
+          <w:rFonts w:ascii="Verdana" w:hAnsi="Verdana" w:cs="Menlo Regular"/>
+          <w:sz w:val="24"/>
+          <w:szCs w:val="24"/>
+        </w:rPr>
+        <w:t xml:space="preserve">You kick up the </w:t>
+      </w:r>
+      <w:r>
+        <w:rPr>
+          <w:rFonts w:ascii="Verdana" w:hAnsi="Verdana" w:cs="Menlo Regular"/>
+          <w:b/>
+          <w:sz w:val="24"/>
+          <w:szCs w:val="24"/>
+        </w:rPr>
+        <w:t>[F]</w:t>
+      </w:r>
+      <w:r>
+        <w:rPr>
+          <w:rFonts w:ascii="Verdana" w:hAnsi="Verdana" w:cs="Menlo Regular"/>
+          <w:sz w:val="24"/>
+          <w:szCs w:val="24"/>
+        </w:rPr>
+        <w:t xml:space="preserve"> </w:t>
+      </w:r>
+      <w:r>
+        <w:rPr>
+          <w:rFonts w:ascii="Verdana" w:hAnsi="Verdana" w:cs="Menlo Regular"/>
+          <w:sz w:val="24"/>
+          <w:szCs w:val="24"/>
+        </w:rPr>
+        <w:t xml:space="preserve">leaves and the magic is </w:t>
+      </w:r>
+      <w:r>
+        <w:rPr>
+          <w:rFonts w:ascii="Verdana" w:hAnsi="Verdana" w:cs="Menlo Regular"/>
+          <w:b/>
+          <w:sz w:val="24"/>
+          <w:szCs w:val="24"/>
+        </w:rPr>
+        <w:t>[G]</w:t>
+      </w:r>
+      <w:r>
+        <w:rPr>
+          <w:rFonts w:ascii="Verdana" w:hAnsi="Verdana" w:cs="Menlo Regular"/>
+          <w:sz w:val="24"/>
+          <w:szCs w:val="24"/>
+        </w:rPr>
+        <w:t xml:space="preserve"> </w:t>
+      </w:r>
+      <w:r>
+        <w:rPr>
+          <w:rFonts w:ascii="Verdana" w:hAnsi="Verdana" w:cs="Menlo Regular"/>
+          <w:sz w:val="24"/>
+          <w:szCs w:val="24"/>
+        </w:rPr>
+        <w:t xml:space="preserve">lost </w:t>
+      </w:r>
+    </w:p>
+    <w:p>
+      <w:pPr>
+        <w:pStyle w:val="NoSpacing"/>
+        <w:rPr>
+          <w:rFonts w:ascii="Verdana" w:hAnsi="Verdana" w:cs="Menlo Regular"/>
+          <w:sz w:val="24"/>
+          <w:szCs w:val="24"/>
+        </w:rPr>
+      </w:pPr>
+    </w:p>
+    <w:p>
+      <w:pPr>
+        <w:pStyle w:val="NoSpacing"/>
+        <w:rPr>
+          <w:rFonts w:ascii="Verdana" w:hAnsi="Verdana" w:cs="Menlo Regular"/>
+          <w:sz w:val="24"/>
+          <w:szCs w:val="24"/>
+        </w:rPr>
+      </w:pPr>
+      <w:r>
+        <w:rPr>
+          <w:rFonts w:ascii="Verdana" w:hAnsi="Verdana" w:cs="Menlo Regular"/>
+          <w:b/>
+          <w:i/>
+          <w:sz w:val="24"/>
+          <w:szCs w:val="24"/>
+        </w:rPr>
+        <w:t>(Repeat Chorus)</w:t>
+      </w:r>
     </w:p>
     <w:sectPr>
       <w:headerReference w:type="even" r:id="rId21"/>

</xml_diff>